<commit_message>
ALL use cases and 18 sequence diagrams
</commit_message>
<xml_diff>
--- a/report/PROJECT REPORT.docx
+++ b/report/PROJECT REPORT.docx
@@ -3482,25 +3482,7 @@
           <w:sz w:val="24"/>
           <w:szCs w:val="24"/>
         </w:rPr>
-        <w:t xml:space="preserve">In case that suddenly userlist.p file is inaccessible, user cannot </w:t>
-      </w:r>
-      <w:r>
-        <w:rPr>
-          <w:rFonts w:ascii="Linux Biolinum" w:eastAsia="Times New Roman" w:hAnsi="Linux Biolinum" w:cs="Segoe UI"/>
-          <w:color w:val="000000" w:themeColor="text1"/>
-          <w:sz w:val="24"/>
-          <w:szCs w:val="24"/>
-        </w:rPr>
-        <w:t>login</w:t>
-      </w:r>
-      <w:r>
-        <w:rPr>
-          <w:rFonts w:ascii="Linux Biolinum" w:eastAsia="Times New Roman" w:hAnsi="Linux Biolinum" w:cs="Segoe UI"/>
-          <w:color w:val="000000" w:themeColor="text1"/>
-          <w:sz w:val="24"/>
-          <w:szCs w:val="24"/>
-        </w:rPr>
-        <w:t>.</w:t>
+        <w:t>In case that suddenly userlist.p file is inaccessible, user cannot login.</w:t>
       </w:r>
     </w:p>
     <w:p>
@@ -3514,14 +3496,18 @@
         <w:textAlignment w:val="baseline"/>
         <w:rPr>
           <w:rFonts w:ascii="Linux Biolinum" w:eastAsia="Times New Roman" w:hAnsi="Linux Biolinum" w:cs="Segoe UI"/>
-          <w:color w:val="000000" w:themeColor="text1"/>
-          <w:sz w:val="24"/>
-          <w:szCs w:val="24"/>
-        </w:rPr>
-      </w:pPr>
-      <w:r>
-        <w:rPr>
-          <w:rFonts w:ascii="Linux Biolinum" w:eastAsia="Times New Roman" w:hAnsi="Linux Biolinum" w:cs="Segoe UI"/>
+          <w:i/>
+          <w:iCs/>
+          <w:color w:val="000000" w:themeColor="text1"/>
+          <w:sz w:val="24"/>
+          <w:szCs w:val="24"/>
+        </w:rPr>
+      </w:pPr>
+      <w:r>
+        <w:rPr>
+          <w:rFonts w:ascii="Linux Biolinum" w:eastAsia="Times New Roman" w:hAnsi="Linux Biolinum" w:cs="Segoe UI"/>
+          <w:i/>
+          <w:iCs/>
           <w:color w:val="000000" w:themeColor="text1"/>
           <w:sz w:val="24"/>
           <w:szCs w:val="24"/>
@@ -3532,6 +3518,8 @@
       <w:r>
         <w:rPr>
           <w:rFonts w:ascii="Linux Biolinum" w:eastAsia="Times New Roman" w:hAnsi="Linux Biolinum" w:cs="Segoe UI"/>
+          <w:i/>
+          <w:iCs/>
           <w:color w:val="000000" w:themeColor="text1"/>
           <w:sz w:val="24"/>
           <w:szCs w:val="24"/>
@@ -3541,20 +3529,13 @@
       <w:r>
         <w:rPr>
           <w:rFonts w:ascii="Linux Biolinum" w:eastAsia="Times New Roman" w:hAnsi="Linux Biolinum" w:cs="Segoe UI"/>
-          <w:color w:val="000000" w:themeColor="text1"/>
-          <w:sz w:val="24"/>
-          <w:szCs w:val="24"/>
-        </w:rPr>
-        <w:t>, b</w:t>
-      </w:r>
-      <w:r>
-        <w:rPr>
-          <w:rFonts w:ascii="Linux Biolinum" w:eastAsia="Times New Roman" w:hAnsi="Linux Biolinum" w:cs="Segoe UI"/>
-          <w:color w:val="000000" w:themeColor="text1"/>
-          <w:sz w:val="24"/>
-          <w:szCs w:val="24"/>
-        </w:rPr>
-        <w:t>asic case: user opens a submenu from main menu.</w:t>
+          <w:i/>
+          <w:iCs/>
+          <w:color w:val="000000" w:themeColor="text1"/>
+          <w:sz w:val="24"/>
+          <w:szCs w:val="24"/>
+        </w:rPr>
+        <w:t>, basic case: user opens a submenu from main menu.</w:t>
       </w:r>
     </w:p>
     <w:p>
@@ -3783,16 +3764,157 @@
           <w:sz w:val="24"/>
           <w:szCs w:val="24"/>
         </w:rPr>
-        <w:t>user opens the</w:t>
-      </w:r>
-      <w:r>
-        <w:rPr>
-          <w:rFonts w:ascii="Linux Biolinum" w:eastAsia="Times New Roman" w:hAnsi="Linux Biolinum" w:cs="Segoe UI"/>
-          <w:color w:val="000000" w:themeColor="text1"/>
-          <w:sz w:val="24"/>
-          <w:szCs w:val="24"/>
-        </w:rPr>
-        <w:t xml:space="preserve"> material/contents</w:t>
+        <w:t xml:space="preserve">user opens the material/contents </w:t>
+      </w:r>
+      <w:r>
+        <w:rPr>
+          <w:rFonts w:ascii="Linux Biolinum" w:eastAsia="Times New Roman" w:hAnsi="Linux Biolinum" w:cs="Segoe UI"/>
+          <w:color w:val="000000" w:themeColor="text1"/>
+          <w:sz w:val="24"/>
+          <w:szCs w:val="24"/>
+        </w:rPr>
+        <w:t>from main menu</w:t>
+      </w:r>
+      <w:r>
+        <w:rPr>
+          <w:rFonts w:ascii="Linux Biolinum" w:eastAsia="Times New Roman" w:hAnsi="Linux Biolinum" w:cs="Segoe UI"/>
+          <w:color w:val="000000" w:themeColor="text1"/>
+          <w:sz w:val="24"/>
+          <w:szCs w:val="24"/>
+        </w:rPr>
+        <w:t>.</w:t>
+      </w:r>
+    </w:p>
+    <w:p>
+      <w:pPr>
+        <w:pStyle w:val="ListParagraph"/>
+        <w:numPr>
+          <w:ilvl w:val="0"/>
+          <w:numId w:val="5"/>
+        </w:numPr>
+        <w:spacing w:after="0" w:line="240" w:lineRule="auto"/>
+        <w:textAlignment w:val="baseline"/>
+        <w:rPr>
+          <w:rFonts w:ascii="Linux Biolinum" w:eastAsia="Times New Roman" w:hAnsi="Linux Biolinum" w:cs="Segoe UI"/>
+          <w:color w:val="000000" w:themeColor="text1"/>
+          <w:sz w:val="24"/>
+          <w:szCs w:val="24"/>
+        </w:rPr>
+      </w:pPr>
+      <w:r>
+        <w:rPr>
+          <w:rFonts w:ascii="Linux Biolinum" w:eastAsia="Times New Roman" w:hAnsi="Linux Biolinum" w:cs="Segoe UI"/>
+          <w:color w:val="000000" w:themeColor="text1"/>
+          <w:sz w:val="24"/>
+          <w:szCs w:val="24"/>
+        </w:rPr>
+        <w:t>User &gt; Select material, basic case: user selects a content title to be viewed in the right panel.</w:t>
+      </w:r>
+    </w:p>
+    <w:p>
+      <w:pPr>
+        <w:pStyle w:val="ListParagraph"/>
+        <w:numPr>
+          <w:ilvl w:val="0"/>
+          <w:numId w:val="5"/>
+        </w:numPr>
+        <w:spacing w:after="0" w:line="240" w:lineRule="auto"/>
+        <w:textAlignment w:val="baseline"/>
+        <w:rPr>
+          <w:rFonts w:ascii="Linux Biolinum" w:eastAsia="Times New Roman" w:hAnsi="Linux Biolinum" w:cs="Segoe UI"/>
+          <w:color w:val="000000" w:themeColor="text1"/>
+          <w:sz w:val="24"/>
+          <w:szCs w:val="24"/>
+        </w:rPr>
+      </w:pPr>
+      <w:r>
+        <w:rPr>
+          <w:rFonts w:ascii="Linux Biolinum" w:eastAsia="Times New Roman" w:hAnsi="Linux Biolinum" w:cs="Segoe UI"/>
+          <w:color w:val="000000" w:themeColor="text1"/>
+          <w:sz w:val="24"/>
+          <w:szCs w:val="24"/>
+        </w:rPr>
+        <w:t xml:space="preserve">User &gt; </w:t>
+      </w:r>
+      <w:r>
+        <w:rPr>
+          <w:rFonts w:ascii="Linux Biolinum" w:eastAsia="Times New Roman" w:hAnsi="Linux Biolinum" w:cs="Segoe UI"/>
+          <w:color w:val="000000" w:themeColor="text1"/>
+          <w:sz w:val="24"/>
+          <w:szCs w:val="24"/>
+        </w:rPr>
+        <w:t xml:space="preserve">Save material to </w:t>
+      </w:r>
+      <w:r>
+        <w:rPr>
+          <w:rFonts w:ascii="Linux Biolinum" w:eastAsia="Times New Roman" w:hAnsi="Linux Biolinum" w:cs="Segoe UI"/>
+          <w:color w:val="000000" w:themeColor="text1"/>
+          <w:sz w:val="24"/>
+          <w:szCs w:val="24"/>
+        </w:rPr>
+        <w:t>favourite</w:t>
+      </w:r>
+      <w:r>
+        <w:rPr>
+          <w:rFonts w:ascii="Linux Biolinum" w:eastAsia="Times New Roman" w:hAnsi="Linux Biolinum" w:cs="Segoe UI"/>
+          <w:color w:val="000000" w:themeColor="text1"/>
+          <w:sz w:val="24"/>
+          <w:szCs w:val="24"/>
+        </w:rPr>
+        <w:t xml:space="preserve">s, basic case: </w:t>
+      </w:r>
+      <w:r>
+        <w:rPr>
+          <w:rFonts w:ascii="Linux Biolinum" w:eastAsia="Times New Roman" w:hAnsi="Linux Biolinum" w:cs="Segoe UI"/>
+          <w:color w:val="000000" w:themeColor="text1"/>
+          <w:sz w:val="24"/>
+          <w:szCs w:val="24"/>
+        </w:rPr>
+        <w:t>the material is saved to the particular user’s favourites list.</w:t>
+      </w:r>
+    </w:p>
+    <w:p>
+      <w:pPr>
+        <w:pStyle w:val="ListParagraph"/>
+        <w:numPr>
+          <w:ilvl w:val="0"/>
+          <w:numId w:val="5"/>
+        </w:numPr>
+        <w:spacing w:after="0" w:line="240" w:lineRule="auto"/>
+        <w:textAlignment w:val="baseline"/>
+        <w:rPr>
+          <w:rFonts w:ascii="Linux Biolinum" w:eastAsia="Times New Roman" w:hAnsi="Linux Biolinum" w:cs="Segoe UI"/>
+          <w:color w:val="000000" w:themeColor="text1"/>
+          <w:sz w:val="24"/>
+          <w:szCs w:val="24"/>
+        </w:rPr>
+      </w:pPr>
+      <w:r>
+        <w:rPr>
+          <w:rFonts w:ascii="Linux Biolinum" w:eastAsia="Times New Roman" w:hAnsi="Linux Biolinum" w:cs="Segoe UI"/>
+          <w:color w:val="000000" w:themeColor="text1"/>
+          <w:sz w:val="24"/>
+          <w:szCs w:val="24"/>
+        </w:rPr>
+        <w:t xml:space="preserve">User &gt; Access quiz screen, </w:t>
+      </w:r>
+      <w:r>
+        <w:rPr>
+          <w:rFonts w:ascii="Linux Biolinum" w:eastAsia="Times New Roman" w:hAnsi="Linux Biolinum" w:cs="Segoe UI"/>
+          <w:color w:val="000000" w:themeColor="text1"/>
+          <w:sz w:val="24"/>
+          <w:szCs w:val="24"/>
+        </w:rPr>
+        <w:t xml:space="preserve">basic case: user opens the </w:t>
+      </w:r>
+      <w:r>
+        <w:rPr>
+          <w:rFonts w:ascii="Linux Biolinum" w:eastAsia="Times New Roman" w:hAnsi="Linux Biolinum" w:cs="Segoe UI"/>
+          <w:color w:val="000000" w:themeColor="text1"/>
+          <w:sz w:val="24"/>
+          <w:szCs w:val="24"/>
+        </w:rPr>
+        <w:t>quiz list window</w:t>
       </w:r>
       <w:r>
         <w:rPr>
@@ -3845,7 +3967,25 @@
           <w:sz w:val="24"/>
           <w:szCs w:val="24"/>
         </w:rPr>
-        <w:t>User &gt; Select material, basic case: user selects a content title to be viewed in the right panel.</w:t>
+        <w:t>User &gt;</w:t>
+      </w:r>
+      <w:r>
+        <w:rPr>
+          <w:rFonts w:ascii="Linux Biolinum" w:eastAsia="Times New Roman" w:hAnsi="Linux Biolinum" w:cs="Segoe UI"/>
+          <w:color w:val="000000" w:themeColor="text1"/>
+          <w:sz w:val="24"/>
+          <w:szCs w:val="24"/>
+        </w:rPr>
+        <w:t xml:space="preserve"> </w:t>
+      </w:r>
+      <w:r>
+        <w:rPr>
+          <w:rFonts w:ascii="Linux Biolinum" w:eastAsia="Times New Roman" w:hAnsi="Linux Biolinum" w:cs="Segoe UI"/>
+          <w:color w:val="000000" w:themeColor="text1"/>
+          <w:sz w:val="24"/>
+          <w:szCs w:val="24"/>
+        </w:rPr>
+        <w:t>Select and load quiz, basic case: user chooses a quiz to open.</w:t>
       </w:r>
     </w:p>
     <w:p>
@@ -3871,43 +4011,16 @@
           <w:sz w:val="24"/>
           <w:szCs w:val="24"/>
         </w:rPr>
-        <w:t xml:space="preserve">User &gt; </w:t>
-      </w:r>
-      <w:r>
-        <w:rPr>
-          <w:rFonts w:ascii="Linux Biolinum" w:eastAsia="Times New Roman" w:hAnsi="Linux Biolinum" w:cs="Segoe UI"/>
-          <w:color w:val="000000" w:themeColor="text1"/>
-          <w:sz w:val="24"/>
-          <w:szCs w:val="24"/>
-        </w:rPr>
-        <w:t xml:space="preserve">Save material to favorites, basic case: </w:t>
-      </w:r>
-      <w:r>
-        <w:rPr>
-          <w:rFonts w:ascii="Linux Biolinum" w:eastAsia="Times New Roman" w:hAnsi="Linux Biolinum" w:cs="Segoe UI"/>
-          <w:color w:val="000000" w:themeColor="text1"/>
-          <w:sz w:val="24"/>
-          <w:szCs w:val="24"/>
-        </w:rPr>
-        <w:t xml:space="preserve">the </w:t>
-      </w:r>
-      <w:r>
-        <w:rPr>
-          <w:rFonts w:ascii="Linux Biolinum" w:eastAsia="Times New Roman" w:hAnsi="Linux Biolinum" w:cs="Segoe UI"/>
-          <w:color w:val="000000" w:themeColor="text1"/>
-          <w:sz w:val="24"/>
-          <w:szCs w:val="24"/>
-        </w:rPr>
-        <w:t>material</w:t>
-      </w:r>
-      <w:r>
-        <w:rPr>
-          <w:rFonts w:ascii="Linux Biolinum" w:eastAsia="Times New Roman" w:hAnsi="Linux Biolinum" w:cs="Segoe UI"/>
-          <w:color w:val="000000" w:themeColor="text1"/>
-          <w:sz w:val="24"/>
-          <w:szCs w:val="24"/>
-        </w:rPr>
-        <w:t xml:space="preserve"> is saved to the particular user’s favourites list.</w:t>
+        <w:t xml:space="preserve">User &gt; Do quiz, basic case: </w:t>
+      </w:r>
+      <w:r>
+        <w:rPr>
+          <w:rFonts w:ascii="Linux Biolinum" w:eastAsia="Times New Roman" w:hAnsi="Linux Biolinum" w:cs="Segoe UI"/>
+          <w:color w:val="000000" w:themeColor="text1"/>
+          <w:sz w:val="24"/>
+          <w:szCs w:val="24"/>
+        </w:rPr>
+        <w:t>user answers questions in the quiz and submit the answers, then system tells user which question the user did correctly or not correctly, and tells the score.</w:t>
       </w:r>
     </w:p>
     <w:p>
@@ -3926,6 +4039,568 @@
           <w:szCs w:val="24"/>
         </w:rPr>
       </w:pPr>
+      <w:r>
+        <w:rPr>
+          <w:rFonts w:ascii="Linux Biolinum" w:eastAsia="Times New Roman" w:hAnsi="Linux Biolinum" w:cs="Segoe UI"/>
+          <w:color w:val="000000" w:themeColor="text1"/>
+          <w:sz w:val="24"/>
+          <w:szCs w:val="24"/>
+        </w:rPr>
+        <w:t xml:space="preserve">User &gt; Access </w:t>
+      </w:r>
+      <w:r>
+        <w:rPr>
+          <w:rFonts w:ascii="Linux Biolinum" w:eastAsia="Times New Roman" w:hAnsi="Linux Biolinum" w:cs="Segoe UI"/>
+          <w:color w:val="000000" w:themeColor="text1"/>
+          <w:sz w:val="24"/>
+          <w:szCs w:val="24"/>
+        </w:rPr>
+        <w:t>favourite</w:t>
+      </w:r>
+      <w:r>
+        <w:rPr>
+          <w:rFonts w:ascii="Linux Biolinum" w:eastAsia="Times New Roman" w:hAnsi="Linux Biolinum" w:cs="Segoe UI"/>
+          <w:color w:val="000000" w:themeColor="text1"/>
+          <w:sz w:val="24"/>
+          <w:szCs w:val="24"/>
+        </w:rPr>
+        <w:t xml:space="preserve"> screen, basic case: user opens </w:t>
+      </w:r>
+      <w:r>
+        <w:rPr>
+          <w:rFonts w:ascii="Linux Biolinum" w:eastAsia="Times New Roman" w:hAnsi="Linux Biolinum" w:cs="Segoe UI"/>
+          <w:color w:val="000000" w:themeColor="text1"/>
+          <w:sz w:val="24"/>
+          <w:szCs w:val="24"/>
+        </w:rPr>
+        <w:t xml:space="preserve">their </w:t>
+      </w:r>
+      <w:r>
+        <w:rPr>
+          <w:rFonts w:ascii="Linux Biolinum" w:eastAsia="Times New Roman" w:hAnsi="Linux Biolinum" w:cs="Segoe UI"/>
+          <w:color w:val="000000" w:themeColor="text1"/>
+          <w:sz w:val="24"/>
+          <w:szCs w:val="24"/>
+        </w:rPr>
+        <w:t>favourite</w:t>
+      </w:r>
+      <w:r>
+        <w:rPr>
+          <w:rFonts w:ascii="Linux Biolinum" w:eastAsia="Times New Roman" w:hAnsi="Linux Biolinum" w:cs="Segoe UI"/>
+          <w:color w:val="000000" w:themeColor="text1"/>
+          <w:sz w:val="24"/>
+          <w:szCs w:val="24"/>
+        </w:rPr>
+        <w:t xml:space="preserve"> list</w:t>
+      </w:r>
+      <w:r>
+        <w:rPr>
+          <w:rFonts w:ascii="Linux Biolinum" w:eastAsia="Times New Roman" w:hAnsi="Linux Biolinum" w:cs="Segoe UI"/>
+          <w:color w:val="000000" w:themeColor="text1"/>
+          <w:sz w:val="24"/>
+          <w:szCs w:val="24"/>
+        </w:rPr>
+        <w:t xml:space="preserve"> window </w:t>
+      </w:r>
+      <w:r>
+        <w:rPr>
+          <w:rFonts w:ascii="Linux Biolinum" w:eastAsia="Times New Roman" w:hAnsi="Linux Biolinum" w:cs="Segoe UI"/>
+          <w:color w:val="000000" w:themeColor="text1"/>
+          <w:sz w:val="24"/>
+          <w:szCs w:val="24"/>
+        </w:rPr>
+        <w:t>from main menu</w:t>
+      </w:r>
+      <w:r>
+        <w:rPr>
+          <w:rFonts w:ascii="Linux Biolinum" w:eastAsia="Times New Roman" w:hAnsi="Linux Biolinum" w:cs="Segoe UI"/>
+          <w:color w:val="000000" w:themeColor="text1"/>
+          <w:sz w:val="24"/>
+          <w:szCs w:val="24"/>
+        </w:rPr>
+        <w:t>.</w:t>
+      </w:r>
+    </w:p>
+    <w:p>
+      <w:pPr>
+        <w:pStyle w:val="ListParagraph"/>
+        <w:numPr>
+          <w:ilvl w:val="0"/>
+          <w:numId w:val="5"/>
+        </w:numPr>
+        <w:spacing w:after="0" w:line="240" w:lineRule="auto"/>
+        <w:textAlignment w:val="baseline"/>
+        <w:rPr>
+          <w:rFonts w:ascii="Linux Biolinum" w:eastAsia="Times New Roman" w:hAnsi="Linux Biolinum" w:cs="Segoe UI"/>
+          <w:color w:val="000000" w:themeColor="text1"/>
+          <w:sz w:val="24"/>
+          <w:szCs w:val="24"/>
+        </w:rPr>
+      </w:pPr>
+      <w:r>
+        <w:rPr>
+          <w:rFonts w:ascii="Linux Biolinum" w:eastAsia="Times New Roman" w:hAnsi="Linux Biolinum" w:cs="Segoe UI"/>
+          <w:color w:val="000000" w:themeColor="text1"/>
+          <w:sz w:val="24"/>
+          <w:szCs w:val="24"/>
+        </w:rPr>
+        <w:t xml:space="preserve">User &gt; Pronunce </w:t>
+      </w:r>
+      <w:r>
+        <w:rPr>
+          <w:rFonts w:ascii="Linux Biolinum" w:eastAsia="Times New Roman" w:hAnsi="Linux Biolinum" w:cs="Segoe UI"/>
+          <w:color w:val="000000" w:themeColor="text1"/>
+          <w:sz w:val="24"/>
+          <w:szCs w:val="24"/>
+        </w:rPr>
+        <w:t>favourite</w:t>
+      </w:r>
+      <w:r>
+        <w:rPr>
+          <w:rFonts w:ascii="Linux Biolinum" w:eastAsia="Times New Roman" w:hAnsi="Linux Biolinum" w:cs="Segoe UI"/>
+          <w:color w:val="000000" w:themeColor="text1"/>
+          <w:sz w:val="24"/>
+          <w:szCs w:val="24"/>
+        </w:rPr>
+        <w:t xml:space="preserve"> IPA, basic case: </w:t>
+      </w:r>
+      <w:r>
+        <w:rPr>
+          <w:rFonts w:ascii="Linux Biolinum" w:eastAsia="Times New Roman" w:hAnsi="Linux Biolinum" w:cs="Segoe UI"/>
+          <w:color w:val="000000" w:themeColor="text1"/>
+          <w:sz w:val="24"/>
+          <w:szCs w:val="24"/>
+        </w:rPr>
+        <w:t xml:space="preserve">the system plays the sound for the corresponding selected IPA symbol in the user’s </w:t>
+      </w:r>
+      <w:r>
+        <w:rPr>
+          <w:rFonts w:ascii="Linux Biolinum" w:eastAsia="Times New Roman" w:hAnsi="Linux Biolinum" w:cs="Segoe UI"/>
+          <w:color w:val="000000" w:themeColor="text1"/>
+          <w:sz w:val="24"/>
+          <w:szCs w:val="24"/>
+        </w:rPr>
+        <w:t>favourite</w:t>
+      </w:r>
+      <w:r>
+        <w:rPr>
+          <w:rFonts w:ascii="Linux Biolinum" w:eastAsia="Times New Roman" w:hAnsi="Linux Biolinum" w:cs="Segoe UI"/>
+          <w:color w:val="000000" w:themeColor="text1"/>
+          <w:sz w:val="24"/>
+          <w:szCs w:val="24"/>
+        </w:rPr>
+        <w:t xml:space="preserve"> list.</w:t>
+      </w:r>
+    </w:p>
+    <w:p>
+      <w:pPr>
+        <w:pStyle w:val="ListParagraph"/>
+        <w:numPr>
+          <w:ilvl w:val="0"/>
+          <w:numId w:val="5"/>
+        </w:numPr>
+        <w:spacing w:after="0" w:line="240" w:lineRule="auto"/>
+        <w:textAlignment w:val="baseline"/>
+        <w:rPr>
+          <w:rFonts w:ascii="Linux Biolinum" w:eastAsia="Times New Roman" w:hAnsi="Linux Biolinum" w:cs="Segoe UI"/>
+          <w:color w:val="000000" w:themeColor="text1"/>
+          <w:sz w:val="24"/>
+          <w:szCs w:val="24"/>
+        </w:rPr>
+      </w:pPr>
+      <w:r>
+        <w:rPr>
+          <w:rFonts w:ascii="Linux Biolinum" w:eastAsia="Times New Roman" w:hAnsi="Linux Biolinum" w:cs="Segoe UI"/>
+          <w:color w:val="000000" w:themeColor="text1"/>
+          <w:sz w:val="24"/>
+          <w:szCs w:val="24"/>
+        </w:rPr>
+        <w:t>User &gt; View Favourite material, basic case: the system opens the page which contains the material part, select and view the corresponding selected material title.</w:t>
+      </w:r>
+    </w:p>
+    <w:p>
+      <w:pPr>
+        <w:pStyle w:val="ListParagraph"/>
+        <w:numPr>
+          <w:ilvl w:val="0"/>
+          <w:numId w:val="5"/>
+        </w:numPr>
+        <w:spacing w:after="0" w:line="240" w:lineRule="auto"/>
+        <w:textAlignment w:val="baseline"/>
+        <w:rPr>
+          <w:rFonts w:ascii="Linux Biolinum" w:eastAsia="Times New Roman" w:hAnsi="Linux Biolinum" w:cs="Segoe UI"/>
+          <w:i/>
+          <w:iCs/>
+          <w:color w:val="000000" w:themeColor="text1"/>
+          <w:sz w:val="24"/>
+          <w:szCs w:val="24"/>
+        </w:rPr>
+      </w:pPr>
+      <w:r>
+        <w:rPr>
+          <w:rFonts w:ascii="Linux Biolinum" w:eastAsia="Times New Roman" w:hAnsi="Linux Biolinum" w:cs="Segoe UI"/>
+          <w:i/>
+          <w:iCs/>
+          <w:color w:val="000000" w:themeColor="text1"/>
+          <w:sz w:val="24"/>
+          <w:szCs w:val="24"/>
+        </w:rPr>
+        <w:t>User &gt; Remove favourite</w:t>
+      </w:r>
+      <w:r>
+        <w:rPr>
+          <w:rFonts w:ascii="Linux Biolinum" w:eastAsia="Times New Roman" w:hAnsi="Linux Biolinum" w:cs="Segoe UI"/>
+          <w:i/>
+          <w:iCs/>
+          <w:color w:val="000000" w:themeColor="text1"/>
+          <w:sz w:val="24"/>
+          <w:szCs w:val="24"/>
+        </w:rPr>
+        <w:t>, basic case:</w:t>
+      </w:r>
+      <w:r>
+        <w:rPr>
+          <w:rFonts w:ascii="Linux Biolinum" w:eastAsia="Times New Roman" w:hAnsi="Linux Biolinum" w:cs="Segoe UI"/>
+          <w:i/>
+          <w:iCs/>
+          <w:color w:val="000000" w:themeColor="text1"/>
+          <w:sz w:val="24"/>
+          <w:szCs w:val="24"/>
+        </w:rPr>
+        <w:t xml:space="preserve"> remove an item from a favourite list.</w:t>
+      </w:r>
+    </w:p>
+    <w:p>
+      <w:pPr>
+        <w:pStyle w:val="ListParagraph"/>
+        <w:numPr>
+          <w:ilvl w:val="0"/>
+          <w:numId w:val="5"/>
+        </w:numPr>
+        <w:spacing w:after="0" w:line="240" w:lineRule="auto"/>
+        <w:textAlignment w:val="baseline"/>
+        <w:rPr>
+          <w:rFonts w:ascii="Linux Biolinum" w:eastAsia="Times New Roman" w:hAnsi="Linux Biolinum" w:cs="Segoe UI"/>
+          <w:color w:val="000000" w:themeColor="text1"/>
+          <w:sz w:val="24"/>
+          <w:szCs w:val="24"/>
+        </w:rPr>
+      </w:pPr>
+      <w:r>
+        <w:rPr>
+          <w:rFonts w:ascii="Linux Biolinum" w:eastAsia="Times New Roman" w:hAnsi="Linux Biolinum" w:cs="Segoe UI"/>
+          <w:color w:val="000000" w:themeColor="text1"/>
+          <w:sz w:val="24"/>
+          <w:szCs w:val="24"/>
+        </w:rPr>
+        <w:t>User &gt; Remove favourite IPA, basic case: remove an IPA phoneme from the phoneme favourite list.</w:t>
+      </w:r>
+    </w:p>
+    <w:p>
+      <w:pPr>
+        <w:pStyle w:val="ListParagraph"/>
+        <w:numPr>
+          <w:ilvl w:val="0"/>
+          <w:numId w:val="5"/>
+        </w:numPr>
+        <w:spacing w:after="0" w:line="240" w:lineRule="auto"/>
+        <w:textAlignment w:val="baseline"/>
+        <w:rPr>
+          <w:rFonts w:ascii="Linux Biolinum" w:eastAsia="Times New Roman" w:hAnsi="Linux Biolinum" w:cs="Segoe UI"/>
+          <w:color w:val="000000" w:themeColor="text1"/>
+          <w:sz w:val="24"/>
+          <w:szCs w:val="24"/>
+        </w:rPr>
+      </w:pPr>
+      <w:r>
+        <w:rPr>
+          <w:rFonts w:ascii="Linux Biolinum" w:eastAsia="Times New Roman" w:hAnsi="Linux Biolinum" w:cs="Segoe UI"/>
+          <w:color w:val="000000" w:themeColor="text1"/>
+          <w:sz w:val="24"/>
+          <w:szCs w:val="24"/>
+        </w:rPr>
+        <w:t>User &gt; Remove favourite material, basic case: remove a content title from the content favourite list.</w:t>
+      </w:r>
+    </w:p>
+    <w:p>
+      <w:pPr>
+        <w:pStyle w:val="ListParagraph"/>
+        <w:numPr>
+          <w:ilvl w:val="0"/>
+          <w:numId w:val="5"/>
+        </w:numPr>
+        <w:spacing w:after="0" w:line="240" w:lineRule="auto"/>
+        <w:textAlignment w:val="baseline"/>
+        <w:rPr>
+          <w:rFonts w:ascii="Linux Biolinum" w:eastAsia="Times New Roman" w:hAnsi="Linux Biolinum" w:cs="Segoe UI"/>
+          <w:color w:val="000000" w:themeColor="text1"/>
+          <w:sz w:val="24"/>
+          <w:szCs w:val="24"/>
+        </w:rPr>
+      </w:pPr>
+      <w:r>
+        <w:rPr>
+          <w:rFonts w:ascii="Linux Biolinum" w:eastAsia="Times New Roman" w:hAnsi="Linux Biolinum" w:cs="Segoe UI"/>
+          <w:color w:val="000000" w:themeColor="text1"/>
+          <w:sz w:val="24"/>
+          <w:szCs w:val="24"/>
+        </w:rPr>
+        <w:t>User &gt; Save phonetic sequence audio file, basic case: saving the .wav file of a corresponding IPA sequence inputted in the text-to-speech text field.</w:t>
+      </w:r>
+    </w:p>
+    <w:p>
+      <w:pPr>
+        <w:pStyle w:val="ListParagraph"/>
+        <w:numPr>
+          <w:ilvl w:val="0"/>
+          <w:numId w:val="5"/>
+        </w:numPr>
+        <w:spacing w:after="0" w:line="240" w:lineRule="auto"/>
+        <w:textAlignment w:val="baseline"/>
+        <w:rPr>
+          <w:rFonts w:ascii="Linux Biolinum" w:eastAsia="Times New Roman" w:hAnsi="Linux Biolinum" w:cs="Segoe UI"/>
+          <w:color w:val="000000" w:themeColor="text1"/>
+          <w:sz w:val="24"/>
+          <w:szCs w:val="24"/>
+        </w:rPr>
+      </w:pPr>
+      <w:r>
+        <w:rPr>
+          <w:rFonts w:ascii="Linux Biolinum" w:eastAsia="Times New Roman" w:hAnsi="Linux Biolinum" w:cs="Segoe UI"/>
+          <w:color w:val="000000" w:themeColor="text1"/>
+          <w:sz w:val="24"/>
+          <w:szCs w:val="24"/>
+        </w:rPr>
+        <w:t xml:space="preserve">User &gt; Access option screen, basic case: </w:t>
+      </w:r>
+      <w:r>
+        <w:rPr>
+          <w:rFonts w:ascii="Linux Biolinum" w:eastAsia="Times New Roman" w:hAnsi="Linux Biolinum" w:cs="Segoe UI"/>
+          <w:color w:val="000000" w:themeColor="text1"/>
+          <w:sz w:val="24"/>
+          <w:szCs w:val="24"/>
+        </w:rPr>
+        <w:t xml:space="preserve">user opens </w:t>
+      </w:r>
+      <w:r>
+        <w:rPr>
+          <w:rFonts w:ascii="Linux Biolinum" w:eastAsia="Times New Roman" w:hAnsi="Linux Biolinum" w:cs="Segoe UI"/>
+          <w:color w:val="000000" w:themeColor="text1"/>
+          <w:sz w:val="24"/>
+          <w:szCs w:val="24"/>
+        </w:rPr>
+        <w:t>option menu</w:t>
+      </w:r>
+      <w:r>
+        <w:rPr>
+          <w:rFonts w:ascii="Linux Biolinum" w:eastAsia="Times New Roman" w:hAnsi="Linux Biolinum" w:cs="Segoe UI"/>
+          <w:color w:val="000000" w:themeColor="text1"/>
+          <w:sz w:val="24"/>
+          <w:szCs w:val="24"/>
+        </w:rPr>
+        <w:t xml:space="preserve"> window </w:t>
+      </w:r>
+      <w:r>
+        <w:rPr>
+          <w:rFonts w:ascii="Linux Biolinum" w:eastAsia="Times New Roman" w:hAnsi="Linux Biolinum" w:cs="Segoe UI"/>
+          <w:color w:val="000000" w:themeColor="text1"/>
+          <w:sz w:val="24"/>
+          <w:szCs w:val="24"/>
+        </w:rPr>
+        <w:t>from main menu</w:t>
+      </w:r>
+      <w:r>
+        <w:rPr>
+          <w:rFonts w:ascii="Linux Biolinum" w:eastAsia="Times New Roman" w:hAnsi="Linux Biolinum" w:cs="Segoe UI"/>
+          <w:color w:val="000000" w:themeColor="text1"/>
+          <w:sz w:val="24"/>
+          <w:szCs w:val="24"/>
+        </w:rPr>
+        <w:t>.</w:t>
+      </w:r>
+    </w:p>
+    <w:p>
+      <w:pPr>
+        <w:pStyle w:val="ListParagraph"/>
+        <w:numPr>
+          <w:ilvl w:val="0"/>
+          <w:numId w:val="5"/>
+        </w:numPr>
+        <w:spacing w:after="0" w:line="240" w:lineRule="auto"/>
+        <w:textAlignment w:val="baseline"/>
+        <w:rPr>
+          <w:rFonts w:ascii="Linux Biolinum" w:eastAsia="Times New Roman" w:hAnsi="Linux Biolinum" w:cs="Segoe UI"/>
+          <w:color w:val="000000" w:themeColor="text1"/>
+          <w:sz w:val="24"/>
+          <w:szCs w:val="24"/>
+        </w:rPr>
+      </w:pPr>
+      <w:r>
+        <w:rPr>
+          <w:rFonts w:ascii="Linux Biolinum" w:eastAsia="Times New Roman" w:hAnsi="Linux Biolinum" w:cs="Segoe UI"/>
+          <w:color w:val="000000" w:themeColor="text1"/>
+          <w:sz w:val="24"/>
+          <w:szCs w:val="24"/>
+        </w:rPr>
+        <w:t xml:space="preserve">User </w:t>
+      </w:r>
+      <w:r>
+        <w:rPr>
+          <w:rFonts w:ascii="Linux Biolinum" w:eastAsia="Times New Roman" w:hAnsi="Linux Biolinum" w:cs="Segoe UI"/>
+          <w:color w:val="000000" w:themeColor="text1"/>
+          <w:sz w:val="24"/>
+          <w:szCs w:val="24"/>
+        </w:rPr>
+        <w:t>&gt; Report bug, basic case: user sends their bug report to the developer, which will be sent through a hidden e-mail connection.</w:t>
+      </w:r>
+    </w:p>
+    <w:p>
+      <w:pPr>
+        <w:pStyle w:val="ListParagraph"/>
+        <w:numPr>
+          <w:ilvl w:val="0"/>
+          <w:numId w:val="5"/>
+        </w:numPr>
+        <w:spacing w:after="0" w:line="240" w:lineRule="auto"/>
+        <w:textAlignment w:val="baseline"/>
+        <w:rPr>
+          <w:rFonts w:ascii="Linux Biolinum" w:eastAsia="Times New Roman" w:hAnsi="Linux Biolinum" w:cs="Segoe UI"/>
+          <w:color w:val="000000" w:themeColor="text1"/>
+          <w:sz w:val="24"/>
+          <w:szCs w:val="24"/>
+        </w:rPr>
+      </w:pPr>
+      <w:r>
+        <w:rPr>
+          <w:rFonts w:ascii="Linux Biolinum" w:eastAsia="Times New Roman" w:hAnsi="Linux Biolinum" w:cs="Segoe UI"/>
+          <w:color w:val="000000" w:themeColor="text1"/>
+          <w:sz w:val="24"/>
+          <w:szCs w:val="24"/>
+        </w:rPr>
+        <w:t>User &gt; Update software</w:t>
+      </w:r>
+    </w:p>
+    <w:p>
+      <w:pPr>
+        <w:pStyle w:val="ListParagraph"/>
+        <w:spacing w:after="0" w:line="240" w:lineRule="auto"/>
+        <w:ind w:left="800"/>
+        <w:textAlignment w:val="baseline"/>
+        <w:rPr>
+          <w:rFonts w:ascii="Linux Biolinum" w:eastAsia="Times New Roman" w:hAnsi="Linux Biolinum" w:cs="Segoe UI"/>
+          <w:color w:val="000000" w:themeColor="text1"/>
+          <w:sz w:val="24"/>
+          <w:szCs w:val="24"/>
+        </w:rPr>
+      </w:pPr>
+      <w:r>
+        <w:rPr>
+          <w:rFonts w:ascii="Linux Biolinum" w:eastAsia="Times New Roman" w:hAnsi="Linux Biolinum" w:cs="Segoe UI"/>
+          <w:color w:val="000000" w:themeColor="text1"/>
+          <w:sz w:val="24"/>
+          <w:szCs w:val="24"/>
+        </w:rPr>
+        <w:t>B</w:t>
+      </w:r>
+      <w:r>
+        <w:rPr>
+          <w:rFonts w:ascii="Linux Biolinum" w:eastAsia="Times New Roman" w:hAnsi="Linux Biolinum" w:cs="Segoe UI"/>
+          <w:color w:val="000000" w:themeColor="text1"/>
+          <w:sz w:val="24"/>
+          <w:szCs w:val="24"/>
+        </w:rPr>
+        <w:t xml:space="preserve">asic case: </w:t>
+      </w:r>
+      <w:r>
+        <w:rPr>
+          <w:rFonts w:ascii="Linux Biolinum" w:eastAsia="Times New Roman" w:hAnsi="Linux Biolinum" w:cs="Segoe UI"/>
+          <w:color w:val="000000" w:themeColor="text1"/>
+          <w:sz w:val="24"/>
+          <w:szCs w:val="24"/>
+        </w:rPr>
+        <w:t xml:space="preserve">user </w:t>
+      </w:r>
+      <w:r>
+        <w:rPr>
+          <w:rFonts w:ascii="Linux Biolinum" w:eastAsia="Times New Roman" w:hAnsi="Linux Biolinum" w:cs="Segoe UI"/>
+          <w:color w:val="000000" w:themeColor="text1"/>
+          <w:sz w:val="24"/>
+          <w:szCs w:val="24"/>
+        </w:rPr>
+        <w:t>locates an updater package, which will update the software to a later version.</w:t>
+      </w:r>
+    </w:p>
+    <w:p>
+      <w:pPr>
+        <w:pStyle w:val="ListParagraph"/>
+        <w:spacing w:after="0" w:line="240" w:lineRule="auto"/>
+        <w:ind w:left="800"/>
+        <w:textAlignment w:val="baseline"/>
+        <w:rPr>
+          <w:rFonts w:ascii="Linux Biolinum" w:eastAsia="Times New Roman" w:hAnsi="Linux Biolinum" w:cs="Segoe UI"/>
+          <w:color w:val="000000" w:themeColor="text1"/>
+          <w:sz w:val="24"/>
+          <w:szCs w:val="24"/>
+        </w:rPr>
+      </w:pPr>
+      <w:r>
+        <w:rPr>
+          <w:rFonts w:ascii="Linux Biolinum" w:eastAsia="Times New Roman" w:hAnsi="Linux Biolinum" w:cs="Segoe UI"/>
+          <w:color w:val="000000" w:themeColor="text1"/>
+          <w:sz w:val="24"/>
+          <w:szCs w:val="24"/>
+        </w:rPr>
+        <w:t>Alternative case: user locates an updater package, but the application is already in the current version. Nothing is changed.</w:t>
+      </w:r>
+    </w:p>
+    <w:p>
+      <w:pPr>
+        <w:pStyle w:val="ListParagraph"/>
+        <w:spacing w:after="0" w:line="240" w:lineRule="auto"/>
+        <w:ind w:left="800"/>
+        <w:textAlignment w:val="baseline"/>
+        <w:rPr>
+          <w:rFonts w:ascii="Linux Biolinum" w:eastAsia="Times New Roman" w:hAnsi="Linux Biolinum" w:cs="Segoe UI"/>
+          <w:color w:val="000000" w:themeColor="text1"/>
+          <w:sz w:val="24"/>
+          <w:szCs w:val="24"/>
+        </w:rPr>
+      </w:pPr>
+      <w:r>
+        <w:rPr>
+          <w:rFonts w:ascii="Linux Biolinum" w:eastAsia="Times New Roman" w:hAnsi="Linux Biolinum" w:cs="Segoe UI"/>
+          <w:color w:val="000000" w:themeColor="text1"/>
+          <w:sz w:val="24"/>
+          <w:szCs w:val="24"/>
+        </w:rPr>
+        <w:t>Exceptional case: user locates an updater package but it is invalid. Nothing is changed.</w:t>
+      </w:r>
+    </w:p>
+    <w:p>
+      <w:pPr>
+        <w:pStyle w:val="ListParagraph"/>
+        <w:numPr>
+          <w:ilvl w:val="0"/>
+          <w:numId w:val="5"/>
+        </w:numPr>
+        <w:spacing w:after="0" w:line="240" w:lineRule="auto"/>
+        <w:textAlignment w:val="baseline"/>
+        <w:rPr>
+          <w:rFonts w:ascii="Linux Biolinum" w:eastAsia="Times New Roman" w:hAnsi="Linux Biolinum" w:cs="Segoe UI"/>
+          <w:color w:val="000000" w:themeColor="text1"/>
+          <w:sz w:val="24"/>
+          <w:szCs w:val="24"/>
+        </w:rPr>
+      </w:pPr>
+      <w:r>
+        <w:rPr>
+          <w:rFonts w:ascii="Linux Biolinum" w:eastAsia="Times New Roman" w:hAnsi="Linux Biolinum" w:cs="Segoe UI"/>
+          <w:color w:val="000000" w:themeColor="text1"/>
+          <w:sz w:val="24"/>
+          <w:szCs w:val="24"/>
+        </w:rPr>
+        <w:t>Developer &gt; Notify Application update, basic case: developer sends a notification to all users in the user list (currently local list) through e-mail, by running a notification script.</w:t>
+      </w:r>
       <w:bookmarkStart w:id="0" w:name="_GoBack"/>
       <w:bookmarkEnd w:id="0"/>
     </w:p>

</xml_diff>